<commit_message>
Update the directions file.
</commit_message>
<xml_diff>
--- a/Directions For Use.docx
+++ b/Directions For Use.docx
@@ -17,31 +17,10 @@
         </w:numPr>
       </w:pPr>
       <w:r>
-        <w:t xml:space="preserve">Copy both files  (collectperf.py and submit.py) to your </w:t>
-      </w:r>
-      <w:proofErr w:type="spellStart"/>
-      <w:r>
-        <w:t>vMA</w:t>
-      </w:r>
-      <w:proofErr w:type="spellEnd"/>
-      <w:r>
-        <w:t xml:space="preserve"> 5.x host.  Note: </w:t>
-      </w:r>
-      <w:proofErr w:type="spellStart"/>
-      <w:r>
-        <w:t>vMA</w:t>
-      </w:r>
-      <w:proofErr w:type="spellEnd"/>
-      <w:r>
-        <w:t xml:space="preserve"> 5.x is required, and compatible with all previous version of vSphere (back to 3.5).  I recommend </w:t>
-      </w:r>
-      <w:proofErr w:type="spellStart"/>
-      <w:r>
-        <w:t>FileZilla</w:t>
-      </w:r>
-      <w:proofErr w:type="spellEnd"/>
-      <w:r>
-        <w:t xml:space="preserve"> as a free option.  Simply place it into your home directory.</w:t>
+        <w:t>SSH into your vMA:</w:t>
+      </w:r>
+      <w:r>
+        <w:t xml:space="preserve"> </w:t>
       </w:r>
     </w:p>
     <w:p>
@@ -53,15 +32,7 @@
         </w:numPr>
       </w:pPr>
       <w:r>
-        <w:t xml:space="preserve">SSH into your </w:t>
-      </w:r>
-      <w:proofErr w:type="spellStart"/>
-      <w:r>
-        <w:t>vMA</w:t>
-      </w:r>
-      <w:proofErr w:type="spellEnd"/>
-      <w:r>
-        <w:t>:</w:t>
+        <w:t>Create a file called ‘esxhosts’, and in it enter the names of the ESX(i) hosts you’d like to monitor.  The hostnames should be the same ones that appear in vCenter:</w:t>
       </w:r>
       <w:r>
         <w:t xml:space="preserve"> </w:t>
@@ -71,101 +42,7 @@
           <w:noProof/>
         </w:rPr>
         <w:drawing>
-          <wp:inline distT="0" distB="0" distL="0" distR="0">
-            <wp:extent cx="4800600" cy="3467357"/>
-            <wp:effectExtent l="0" t="0" r="0" b="0"/>
-            <wp:docPr id="1" name="Picture 1"/>
-            <wp:cNvGraphicFramePr>
-              <a:graphicFrameLocks xmlns:a="http://schemas.openxmlformats.org/drawingml/2006/main" noChangeAspect="1"/>
-            </wp:cNvGraphicFramePr>
-            <a:graphic xmlns:a="http://schemas.openxmlformats.org/drawingml/2006/main">
-              <a:graphicData uri="http://schemas.openxmlformats.org/drawingml/2006/picture">
-                <pic:pic xmlns:pic="http://schemas.openxmlformats.org/drawingml/2006/picture">
-                  <pic:nvPicPr>
-                    <pic:cNvPr id="0" name="Picture 1"/>
-                    <pic:cNvPicPr>
-                      <a:picLocks noChangeAspect="1" noChangeArrowheads="1"/>
-                    </pic:cNvPicPr>
-                  </pic:nvPicPr>
-                  <pic:blipFill>
-                    <a:blip r:embed="rId6">
-                      <a:extLst>
-                        <a:ext uri="{28A0092B-C50C-407E-A947-70E740481C1C}">
-                          <a14:useLocalDpi xmlns:a14="http://schemas.microsoft.com/office/drawing/2010/main" val="0"/>
-                        </a:ext>
-                      </a:extLst>
-                    </a:blip>
-                    <a:srcRect/>
-                    <a:stretch>
-                      <a:fillRect/>
-                    </a:stretch>
-                  </pic:blipFill>
-                  <pic:spPr bwMode="auto">
-                    <a:xfrm>
-                      <a:off x="0" y="0"/>
-                      <a:ext cx="4801512" cy="3468015"/>
-                    </a:xfrm>
-                    <a:prstGeom prst="rect">
-                      <a:avLst/>
-                    </a:prstGeom>
-                    <a:noFill/>
-                    <a:ln>
-                      <a:noFill/>
-                    </a:ln>
-                  </pic:spPr>
-                </pic:pic>
-              </a:graphicData>
-            </a:graphic>
-          </wp:inline>
-        </w:drawing>
-      </w:r>
-    </w:p>
-    <w:p>
-      <w:pPr>
-        <w:pStyle w:val="ListParagraph"/>
-        <w:numPr>
-          <w:ilvl w:val="0"/>
-          <w:numId w:val="1"/>
-        </w:numPr>
-      </w:pPr>
-      <w:r>
-        <w:t>Create a file called ‘</w:t>
-      </w:r>
-      <w:proofErr w:type="spellStart"/>
-      <w:r>
-        <w:t>esxhosts</w:t>
-      </w:r>
-      <w:proofErr w:type="spellEnd"/>
-      <w:r>
-        <w:t xml:space="preserve">’, and in it enter the names of the </w:t>
-      </w:r>
-      <w:proofErr w:type="gramStart"/>
-      <w:r>
-        <w:t>ESX(</w:t>
-      </w:r>
-      <w:proofErr w:type="spellStart"/>
-      <w:proofErr w:type="gramEnd"/>
-      <w:r>
-        <w:t>i</w:t>
-      </w:r>
-      <w:proofErr w:type="spellEnd"/>
-      <w:r>
-        <w:t xml:space="preserve">) hosts you’d like to monitor.  The hostnames should be the same ones that appear in </w:t>
-      </w:r>
-      <w:proofErr w:type="spellStart"/>
-      <w:r>
-        <w:t>vCenter</w:t>
-      </w:r>
-      <w:proofErr w:type="spellEnd"/>
-      <w:r>
-        <w:t>:</w:t>
-      </w:r>
-      <w:r>
-        <w:t xml:space="preserve"> </w:t>
-      </w:r>
-      <w:r>
-        <w:drawing>
-          <wp:inline distT="0" distB="0" distL="0" distR="0" wp14:anchorId="69D9DC78" wp14:editId="65EBCE9E">
+          <wp:inline distT="0" distB="0" distL="0" distR="0" wp14:anchorId="049E03E1" wp14:editId="3D0778A0">
             <wp:extent cx="3955000" cy="3200400"/>
             <wp:effectExtent l="0" t="0" r="0" b="0"/>
             <wp:docPr id="2" name="Picture 2"/>
@@ -182,7 +59,7 @@
                     </pic:cNvPicPr>
                   </pic:nvPicPr>
                   <pic:blipFill>
-                    <a:blip r:embed="rId7">
+                    <a:blip r:embed="rId6">
                       <a:extLst>
                         <a:ext uri="{28A0092B-C50C-407E-A947-70E740481C1C}">
                           <a14:useLocalDpi xmlns:a14="http://schemas.microsoft.com/office/drawing/2010/main" val="0"/>
@@ -232,6 +109,48 @@
         </w:numPr>
       </w:pPr>
       <w:r>
+        <w:t>Retrieve the script files by running the following command (simply cut &amp; paste, all one line):</w:t>
+      </w:r>
+      <w:r>
+        <w:br/>
+      </w:r>
+      <w:r>
+        <w:br/>
+        <w:t xml:space="preserve">wget </w:t>
+      </w:r>
+      <w:hyperlink r:id="rId7" w:history="1">
+        <w:r>
+          <w:rPr>
+            <w:rStyle w:val="Hyperlink"/>
+          </w:rPr>
+          <w:t>https://raw.github.com/mcowger/esxi-perf-collect/master/collectperf.py</w:t>
+        </w:r>
+      </w:hyperlink>
+      <w:r>
+        <w:t xml:space="preserve"> &amp;&amp; wget </w:t>
+      </w:r>
+      <w:r>
+        <w:t>https://raw.github.com/mcowger/esxi-perf-collect/master/</w:t>
+      </w:r>
+      <w:r>
+        <w:t>submit</w:t>
+      </w:r>
+      <w:r>
+        <w:t>.py</w:t>
+      </w:r>
+      <w:r>
+        <w:br/>
+      </w:r>
+    </w:p>
+    <w:p>
+      <w:pPr>
+        <w:pStyle w:val="ListParagraph"/>
+        <w:numPr>
+          <w:ilvl w:val="0"/>
+          <w:numId w:val="1"/>
+        </w:numPr>
+      </w:pPr>
+      <w:r>
         <w:lastRenderedPageBreak/>
         <w:t>Run ‘python collectperf.py’.  You will be asked a series of authentication questions for your environment:</w:t>
       </w:r>
@@ -243,7 +162,7 @@
           <w:noProof/>
         </w:rPr>
         <w:drawing>
-          <wp:inline distT="0" distB="0" distL="0" distR="0">
+          <wp:inline distT="0" distB="0" distL="0" distR="0" wp14:anchorId="62AB5A34" wp14:editId="62B0730D">
             <wp:extent cx="5486400" cy="4028436"/>
             <wp:effectExtent l="0" t="0" r="0" b="0"/>
             <wp:docPr id="4" name="Picture 4"/>
@@ -310,15 +229,13 @@
         </w:sectPr>
       </w:pPr>
       <w:r>
-        <w:t xml:space="preserve">Enter the number of collection iterations you want to run.  A handy chart is provided.  We recommend at least 1 </w:t>
-      </w:r>
-      <w:proofErr w:type="gramStart"/>
-      <w:r>
-        <w:t>days</w:t>
-      </w:r>
-      <w:proofErr w:type="gramEnd"/>
-      <w:r>
-        <w:t xml:space="preserve"> worth, if possible (5760 iterations).</w:t>
+        <w:t>Enter the number of collection iterations you want to run.  A handy chart is provided.  We recommend at least 1 days worth, if possible (</w:t>
+      </w:r>
+      <w:r>
+        <w:t>1440</w:t>
+      </w:r>
+      <w:r>
+        <w:t xml:space="preserve"> iterations).</w:t>
       </w:r>
       <w:r>
         <w:rPr>
@@ -327,8 +244,11 @@
         <w:t xml:space="preserve"> </w:t>
       </w:r>
       <w:r>
+        <w:rPr>
+          <w:noProof/>
+        </w:rPr>
         <w:drawing>
-          <wp:inline distT="0" distB="0" distL="0" distR="0" wp14:anchorId="6D1A9441" wp14:editId="2FB67754">
+          <wp:inline distT="0" distB="0" distL="0" distR="0" wp14:anchorId="263AA4B9" wp14:editId="32CE0F5F">
             <wp:extent cx="5486400" cy="3905619"/>
             <wp:effectExtent l="0" t="0" r="0" b="0"/>
             <wp:docPr id="5" name="Picture 5"/>
@@ -391,15 +311,13 @@
         </w:numPr>
       </w:pPr>
       <w:r>
-        <w:t xml:space="preserve">The script will output some status and summary information, included and estimate of the (uncompressed) </w:t>
-      </w:r>
-      <w:proofErr w:type="spellStart"/>
-      <w:r>
-        <w:t>oytput</w:t>
-      </w:r>
-      <w:proofErr w:type="spellEnd"/>
-      <w:r>
-        <w:t xml:space="preserve"> size and an estimate of when collection will be complete:</w:t>
+        <w:t>The script will output some status and summary information, includ</w:t>
+      </w:r>
+      <w:r>
+        <w:t xml:space="preserve">ing </w:t>
+      </w:r>
+      <w:r>
+        <w:t>an estimate of when collection will be complete:</w:t>
       </w:r>
       <w:r>
         <w:t xml:space="preserve"> </w:t>
@@ -409,7 +327,7 @@
           <w:noProof/>
         </w:rPr>
         <w:drawing>
-          <wp:inline distT="0" distB="0" distL="0" distR="0">
+          <wp:inline distT="0" distB="0" distL="0" distR="0" wp14:anchorId="263071E6" wp14:editId="2B8E5BD9">
             <wp:extent cx="6858000" cy="4876146"/>
             <wp:effectExtent l="0" t="0" r="0" b="0"/>
             <wp:docPr id="8" name="Picture 8"/>
@@ -468,23 +386,7 @@
         </w:numPr>
       </w:pPr>
       <w:r>
-        <w:t xml:space="preserve">When the collection is complete.  Run ‘python submit.py’ from the same directory.  The script will collect the performance files, compress them and (attempt) to upload them to EMC’s secure FTP site, where </w:t>
-      </w:r>
-      <w:proofErr w:type="gramStart"/>
-      <w:r>
-        <w:t>they can be collected by your EMC account team</w:t>
-      </w:r>
-      <w:proofErr w:type="gramEnd"/>
-      <w:r>
-        <w:t xml:space="preserve">.  Please send your account team the URL that is provided in the output, as well as the MD5 SUM for </w:t>
-      </w:r>
-      <w:proofErr w:type="spellStart"/>
-      <w:r>
-        <w:t>verififcation</w:t>
-      </w:r>
-      <w:proofErr w:type="spellEnd"/>
-      <w:r>
-        <w:t>:</w:t>
+        <w:t>When the collection is complete.  Run ‘python submit.py’ from the same directory.  The script will collect the performance files, compress them and (attempt) to upload them to EMC’s secure FTP site, where they can be collected by your EMC account team.  Please send your account team the URL that is provided in the output, as well as the MD5 SUM for verififcation:</w:t>
       </w:r>
       <w:r>
         <w:t xml:space="preserve"> </w:t>
@@ -494,7 +396,7 @@
           <w:noProof/>
         </w:rPr>
         <w:drawing>
-          <wp:inline distT="0" distB="0" distL="0" distR="0">
+          <wp:inline distT="0" distB="0" distL="0" distR="0" wp14:anchorId="0F665EC3" wp14:editId="654E2AE4">
             <wp:extent cx="6858000" cy="4876146"/>
             <wp:effectExtent l="0" t="0" r="0" b="0"/>
             <wp:docPr id="9" name="Picture 9"/>
@@ -553,21 +455,10 @@
         </w:numPr>
       </w:pPr>
       <w:r>
-        <w:t xml:space="preserve">In case the FTP upload fails (due to firewall rules, </w:t>
-      </w:r>
-      <w:proofErr w:type="spellStart"/>
-      <w:r>
-        <w:t>etc</w:t>
-      </w:r>
-      <w:proofErr w:type="spellEnd"/>
-      <w:r>
-        <w:t>), you can use alternate means to transfer the file to EMC.  Contact your local EMC Technical Consultant or vSpecialist</w:t>
+        <w:t>In case the FTP upload fails (due to firewall rules, etc), you can use alternate means to transfer the file to EMC.  Contact your local EMC Technical Consultant or vSpecialist for assistance.</w:t>
       </w:r>
       <w:bookmarkStart w:id="0" w:name="_GoBack"/>
       <w:bookmarkEnd w:id="0"/>
-      <w:r>
-        <w:t xml:space="preserve"> for assistance.</w:t>
-      </w:r>
     </w:p>
     <w:p/>
     <w:p>
@@ -910,6 +801,17 @@
       <w:szCs w:val="18"/>
     </w:rPr>
   </w:style>
+  <w:style w:type="character" w:styleId="Hyperlink">
+    <w:name w:val="Hyperlink"/>
+    <w:basedOn w:val="DefaultParagraphFont"/>
+    <w:uiPriority w:val="99"/>
+    <w:unhideWhenUsed/>
+    <w:rsid w:val="00F65A7E"/>
+    <w:rPr>
+      <w:color w:val="0000FF" w:themeColor="hyperlink"/>
+      <w:u w:val="single"/>
+    </w:rPr>
+  </w:style>
 </w:styles>
 </file>
 
@@ -1132,6 +1034,17 @@
       <w:rFonts w:ascii="Lucida Grande" w:hAnsi="Lucida Grande"/>
       <w:sz w:val="18"/>
       <w:szCs w:val="18"/>
+    </w:rPr>
+  </w:style>
+  <w:style w:type="character" w:styleId="Hyperlink">
+    <w:name w:val="Hyperlink"/>
+    <w:basedOn w:val="DefaultParagraphFont"/>
+    <w:uiPriority w:val="99"/>
+    <w:unhideWhenUsed/>
+    <w:rsid w:val="00F65A7E"/>
+    <w:rPr>
+      <w:color w:val="0000FF" w:themeColor="hyperlink"/>
+      <w:u w:val="single"/>
     </w:rPr>
   </w:style>
 </w:styles>

</xml_diff>